<commit_message>
speech section of paper
speech section of paper
</commit_message>
<xml_diff>
--- a/JoshVersionPaper.docx
+++ b/JoshVersionPaper.docx
@@ -12,25 +12,14 @@
           <w:szCs w:val="24"/>
         </w:rPr>
       </w:pPr>
-      <w:proofErr w:type="spellStart"/>
-      <w:r>
-        <w:rPr>
-          <w:rFonts w:ascii="Times New Roman" w:hAnsi="Times New Roman" w:cs="Times New Roman"/>
-          <w:b/>
-          <w:sz w:val="24"/>
-          <w:szCs w:val="24"/>
-        </w:rPr>
-        <w:t>Accesi</w:t>
-      </w:r>
-      <w:proofErr w:type="spellEnd"/>
-      <w:r>
-        <w:rPr>
-          <w:rFonts w:ascii="Times New Roman" w:hAnsi="Times New Roman" w:cs="Times New Roman"/>
-          <w:b/>
-          <w:sz w:val="24"/>
-          <w:szCs w:val="24"/>
-        </w:rPr>
-        <w:t xml:space="preserve"> Vend: A Closer Look Into the Design of Vending Machines for the Handicapped</w:t>
+      <w:r>
+        <w:rPr>
+          <w:rFonts w:ascii="Times New Roman" w:hAnsi="Times New Roman" w:cs="Times New Roman"/>
+          <w:b/>
+          <w:sz w:val="24"/>
+          <w:szCs w:val="24"/>
+        </w:rPr>
+        <w:t>Accesi Vend: A Closer Look Into the Design of Vending Machines for the Handicapped</w:t>
       </w:r>
     </w:p>
     <w:p>
@@ -59,18 +48,8 @@
           <w:sz w:val="24"/>
           <w:szCs w:val="24"/>
         </w:rPr>
-        <w:t xml:space="preserve">Patrick Gandolfo, Joshua Wetzel, Ryan Craft, Joseph </w:t>
-      </w:r>
-      <w:proofErr w:type="spellStart"/>
-      <w:r>
-        <w:rPr>
-          <w:rFonts w:ascii="Times New Roman" w:hAnsi="Times New Roman" w:cs="Times New Roman"/>
-          <w:sz w:val="24"/>
-          <w:szCs w:val="24"/>
-        </w:rPr>
-        <w:t>Schenck</w:t>
-      </w:r>
-      <w:proofErr w:type="spellEnd"/>
+        <w:t>Patrick Gandolfo, Joshua Wetzel, Ryan Craft, Joseph Schenck</w:t>
+      </w:r>
     </w:p>
     <w:p>
       <w:pPr>
@@ -87,25 +66,7 @@
           <w:sz w:val="24"/>
           <w:szCs w:val="24"/>
         </w:rPr>
-        <w:t xml:space="preserve">Advisor: </w:t>
-      </w:r>
-      <w:proofErr w:type="spellStart"/>
-      <w:r>
-        <w:rPr>
-          <w:rFonts w:ascii="Times New Roman" w:hAnsi="Times New Roman" w:cs="Times New Roman"/>
-          <w:sz w:val="24"/>
-          <w:szCs w:val="24"/>
-        </w:rPr>
-        <w:t>Kuo-pao</w:t>
-      </w:r>
-      <w:proofErr w:type="spellEnd"/>
-      <w:r>
-        <w:rPr>
-          <w:rFonts w:ascii="Times New Roman" w:hAnsi="Times New Roman" w:cs="Times New Roman"/>
-          <w:sz w:val="24"/>
-          <w:szCs w:val="24"/>
-        </w:rPr>
-        <w:t xml:space="preserve"> Yang</w:t>
+        <w:t>Advisor: Kuo-pao Yang</w:t>
       </w:r>
     </w:p>
     <w:p>
@@ -205,25 +166,7 @@
           <w:sz w:val="24"/>
           <w:szCs w:val="24"/>
         </w:rPr>
-        <w:t xml:space="preserve">The accessibility of everyday machines is explored as the typical vending machine is reinvented to make it easier to use for both able-bodied and handicapped individuals.  </w:t>
-      </w:r>
-      <w:proofErr w:type="spellStart"/>
-      <w:r>
-        <w:rPr>
-          <w:rFonts w:ascii="Times New Roman" w:hAnsi="Times New Roman" w:cs="Times New Roman"/>
-          <w:sz w:val="24"/>
-          <w:szCs w:val="24"/>
-        </w:rPr>
-        <w:t>NodeJS</w:t>
-      </w:r>
-      <w:proofErr w:type="spellEnd"/>
-      <w:r>
-        <w:rPr>
-          <w:rFonts w:ascii="Times New Roman" w:hAnsi="Times New Roman" w:cs="Times New Roman"/>
-          <w:sz w:val="24"/>
-          <w:szCs w:val="24"/>
-        </w:rPr>
-        <w:t>, Microsoft Bing Speech, and Azure Cognitive Services are utilized on a Raspberry Pi are utilized to bring this concept to life.</w:t>
+        <w:t>The accessibility of everyday machines is explored as the typical vending machine is reinvented to make it easier to use for both able-bodied and handicapped individuals.  NodeJS, Microsoft Bing Speech, and Azure Cognitive Services are utilized on a Raspberry Pi are utilized to bring this concept to life.</w:t>
       </w:r>
     </w:p>
     <w:p>
@@ -441,42 +384,40 @@
           <w:sz w:val="24"/>
           <w:szCs w:val="24"/>
         </w:rPr>
-        <w:t xml:space="preserve">     The first solution to be looked at is the RFID technology implementation in vending machines. [2] Through implementation of RFID this project aims to eliminate the need for coins machine, as the user will just use a chip with their account on it as payment, making the machine more accessible to those who would have trouble with putting cash in the machine or having the ability to bring cash around with themselves. However, this solution is less good than the one than the solution presented in this paper because with the one presented here the only thing a user has to do is stand in front of the machine and speak to it, making the addition of scanning a card and pressing a button less effective than simply being activated by proximity to a user. The addition of a chip still requires the pressing of buttons which can be problematic for those with lesser motor skills.</w:t>
-      </w:r>
-    </w:p>
-    <w:p>
-      <w:pPr>
-        <w:rPr>
-          <w:rFonts w:ascii="Times New Roman" w:hAnsi="Times New Roman" w:cs="Times New Roman"/>
-          <w:sz w:val="24"/>
-          <w:szCs w:val="24"/>
-        </w:rPr>
-      </w:pPr>
-      <w:r>
-        <w:rPr>
-          <w:rFonts w:ascii="Times New Roman" w:hAnsi="Times New Roman" w:cs="Times New Roman"/>
-          <w:sz w:val="24"/>
-          <w:szCs w:val="24"/>
-        </w:rPr>
-        <w:t xml:space="preserve">     One more solution was the idea </w:t>
-      </w:r>
-      <w:proofErr w:type="spellStart"/>
-      <w:r>
-        <w:rPr>
-          <w:rFonts w:ascii="Times New Roman" w:hAnsi="Times New Roman" w:cs="Times New Roman"/>
-          <w:sz w:val="24"/>
-          <w:szCs w:val="24"/>
-        </w:rPr>
-        <w:t>VendScreen</w:t>
-      </w:r>
-      <w:proofErr w:type="spellEnd"/>
-      <w:r>
-        <w:rPr>
-          <w:rFonts w:ascii="Times New Roman" w:hAnsi="Times New Roman" w:cs="Times New Roman"/>
-          <w:sz w:val="24"/>
-          <w:szCs w:val="24"/>
-        </w:rPr>
-        <w:t xml:space="preserve"> which replaced traditional buttons with a touch screen display, this made accessing what product you wanted as simple as pressing a picture on a screen [9]. This eliminates the need to press a button combination and makes selecting a product much easier and more accessible, however this solution is much more expensive as a touch screen the size of a vending machine</w:t>
+        <w:t xml:space="preserve">     The first solution to be looked at is the RFID technology implementation in vending machines. [2] Through implementation of RFID this project aims</w:t>
+      </w:r>
+      <w:r>
+        <w:rPr>
+          <w:rFonts w:ascii="Times New Roman" w:hAnsi="Times New Roman" w:cs="Times New Roman"/>
+          <w:sz w:val="24"/>
+          <w:szCs w:val="24"/>
+        </w:rPr>
+        <w:t xml:space="preserve"> to eliminate the need for coin</w:t>
+      </w:r>
+      <w:r>
+        <w:rPr>
+          <w:rFonts w:ascii="Times New Roman" w:hAnsi="Times New Roman" w:cs="Times New Roman"/>
+          <w:sz w:val="24"/>
+          <w:szCs w:val="24"/>
+        </w:rPr>
+        <w:t xml:space="preserve"> machine, as the user will just use a chip with their account on it as payment, making the machine more accessible to those who would have trouble with putting cash in the machine or having the ability to bring cash around with themselves. However, this solution is less good than the one than the solution presented in this paper because with the one presented here the only thing a user has to do is stand in front of the machine and speak to it, making the addition of scanning a card and pressing a button less effective than simply being activated by proximity to a user. The addition of a chip still requires the pressing of buttons which can be problematic for those with lesser motor skills.</w:t>
+      </w:r>
+    </w:p>
+    <w:p>
+      <w:pPr>
+        <w:rPr>
+          <w:rFonts w:ascii="Times New Roman" w:hAnsi="Times New Roman" w:cs="Times New Roman"/>
+          <w:sz w:val="24"/>
+          <w:szCs w:val="24"/>
+        </w:rPr>
+      </w:pPr>
+      <w:r>
+        <w:rPr>
+          <w:rFonts w:ascii="Times New Roman" w:hAnsi="Times New Roman" w:cs="Times New Roman"/>
+          <w:sz w:val="24"/>
+          <w:szCs w:val="24"/>
+        </w:rPr>
+        <w:t xml:space="preserve">     One more solution was the idea VendScreen which replaced traditional buttons with a touch screen display, this made accessing what product you wanted as simple as pressing a picture on a screen [9]. This eliminates the need to press a button combination and makes selecting a product much easier and more accessible, however this solution is much more expensive as a touch screen the size of a vending machine</w:t>
       </w:r>
       <w:r>
         <w:t xml:space="preserve"> </w:t>
@@ -504,25 +445,7 @@
           <w:sz w:val="24"/>
           <w:szCs w:val="24"/>
         </w:rPr>
-        <w:t xml:space="preserve">     Another method much closer to the one that is present here is called </w:t>
-      </w:r>
-      <w:proofErr w:type="spellStart"/>
-      <w:r>
-        <w:rPr>
-          <w:rFonts w:ascii="Times New Roman" w:hAnsi="Times New Roman" w:cs="Times New Roman"/>
-          <w:sz w:val="24"/>
-          <w:szCs w:val="24"/>
-        </w:rPr>
-        <w:t>NuiVend</w:t>
-      </w:r>
-      <w:proofErr w:type="spellEnd"/>
-      <w:r>
-        <w:rPr>
-          <w:rFonts w:ascii="Times New Roman" w:hAnsi="Times New Roman" w:cs="Times New Roman"/>
-          <w:sz w:val="24"/>
-          <w:szCs w:val="24"/>
-        </w:rPr>
-        <w:t xml:space="preserve">, and much like this one it recognizes user presence and even hears voice commands [1]. Using an Xbox Kinect it detects a user nearby and recognizes their speech and gesturing, and by seeing these it can assess what product the user wants from it. These are certainly goals accomplished by this project as well, however this project is designed with more capable individuals in mind. By requiring gesture interaction as well as voice commands, the vending machine alienates individuals with restricted range of motion just as a much as a typical vending machine does. By reading off of simple face recognition and speech to text the machine can help anyone who can </w:t>
+        <w:t xml:space="preserve">     Another method much closer to the one that is present here is called NuiVend, and much like this one it recognizes user presence and even hears voice commands [1]. Using an Xbox Kinect it detects a user nearby and recognizes their speech and gesturing, and by seeing these it can assess what product the user wants from it. These are certainly goals accomplished by this project as well, however this project is designed with more capable individuals in mind. By requiring gesture interaction as well as voice commands, the vending machine alienates individuals with restricted range of motion just as a much as a typical vending machine does. By reading off of simple face recognition and speech to text the machine can help anyone who can </w:t>
       </w:r>
       <w:r>
         <w:rPr>
@@ -740,43 +663,7 @@
           <w:sz w:val="24"/>
           <w:szCs w:val="24"/>
         </w:rPr>
-        <w:t xml:space="preserve">Compared to the other similar solutions to problems like this one, the project here performed its intended purpose much to a greater extent. While the RFID chip idea functions similarly, its inability to eliminate the step of pressing buttons to order renders the machine less effective in the long run with the goals presented here in mind. And while </w:t>
-      </w:r>
-      <w:proofErr w:type="spellStart"/>
-      <w:r>
-        <w:rPr>
-          <w:rFonts w:ascii="Times New Roman" w:hAnsi="Times New Roman" w:cs="Times New Roman"/>
-          <w:sz w:val="24"/>
-          <w:szCs w:val="24"/>
-        </w:rPr>
-        <w:t>NuiVend</w:t>
-      </w:r>
-      <w:proofErr w:type="spellEnd"/>
-      <w:r>
-        <w:rPr>
-          <w:rFonts w:ascii="Times New Roman" w:hAnsi="Times New Roman" w:cs="Times New Roman"/>
-          <w:sz w:val="24"/>
-          <w:szCs w:val="24"/>
-        </w:rPr>
-        <w:t xml:space="preserve"> is even closer to the solution presented here because it requires gesturing and specific movements to dispense drinks it is simply less effective for people who are limited in the movements that they can produce. </w:t>
-      </w:r>
-      <w:proofErr w:type="spellStart"/>
-      <w:r>
-        <w:rPr>
-          <w:rFonts w:ascii="Times New Roman" w:hAnsi="Times New Roman" w:cs="Times New Roman"/>
-          <w:sz w:val="24"/>
-          <w:szCs w:val="24"/>
-        </w:rPr>
-        <w:t>VendScreen</w:t>
-      </w:r>
-      <w:proofErr w:type="spellEnd"/>
-      <w:r>
-        <w:rPr>
-          <w:rFonts w:ascii="Times New Roman" w:hAnsi="Times New Roman" w:cs="Times New Roman"/>
-          <w:sz w:val="24"/>
-          <w:szCs w:val="24"/>
-        </w:rPr>
-        <w:t xml:space="preserve"> has a good concept but something could easily break the screen and render it unable </w:t>
+        <w:t xml:space="preserve">Compared to the other similar solutions to problems like this one, the project here performed its intended purpose much to a greater extent. While the RFID chip idea functions similarly, its inability to eliminate the step of pressing buttons to order renders the machine less effective in the long run with the goals presented here in mind. And while NuiVend is even closer to the solution presented here because it requires gesturing and specific movements to dispense drinks it is simply less effective for people who are limited in the movements that they can produce. VendScreen has a good concept but something could easily break the screen and render it unable </w:t>
       </w:r>
       <w:r>
         <w:rPr>
@@ -849,25 +736,7 @@
           <w:sz w:val="24"/>
           <w:szCs w:val="24"/>
         </w:rPr>
-        <w:t xml:space="preserve">In this project, the problems of making everyday objects accessible to those who are unable to use them was explored as a way to implement technologies such as speech to text and face recognition. For the programming side </w:t>
-      </w:r>
-      <w:proofErr w:type="spellStart"/>
-      <w:r>
-        <w:rPr>
-          <w:rFonts w:ascii="Times New Roman" w:hAnsi="Times New Roman" w:cs="Times New Roman"/>
-          <w:sz w:val="24"/>
-          <w:szCs w:val="24"/>
-        </w:rPr>
-        <w:t>NodeJS</w:t>
-      </w:r>
-      <w:proofErr w:type="spellEnd"/>
-      <w:r>
-        <w:rPr>
-          <w:rFonts w:ascii="Times New Roman" w:hAnsi="Times New Roman" w:cs="Times New Roman"/>
-          <w:sz w:val="24"/>
-          <w:szCs w:val="24"/>
-        </w:rPr>
-        <w:t xml:space="preserve"> was used as the base software alongside Microsoft Bing Speech and Azure Cognitive Services. For hardware implementation, a Raspberry Pi was utilized alongside an external power source and servo motors. The implementation of these allowed for a complex </w:t>
+        <w:t xml:space="preserve">In this project, the problems of making everyday objects accessible to those who are unable to use them was explored as a way to implement technologies such as speech to text and face recognition. For the programming side NodeJS was used as the base software alongside Microsoft Bing Speech and Azure Cognitive Services. For hardware implementation, a Raspberry Pi was utilized alongside an external power source and servo motors. The implementation of these allowed for a complex </w:t>
       </w:r>
       <w:r>
         <w:rPr>
@@ -892,7 +761,23 @@
           <w:sz w:val="24"/>
           <w:szCs w:val="24"/>
         </w:rPr>
-        <w:t>By looking at the way hardware is designed it is easy to forget that not every machine accessible by an average person can be used by someone who is disabled. Making software and hardware usable by everyone is a core necessity to the philosophies behind computer science design, and it is important to keep this in mind when creating usable machines. The major goal of this project was to prove that even with complex machinery there are design standards that must be met. However while the solution here does exist there are still many different machines that could be improved in design to make accessibility greater and life easier for a grea</w:t>
+        <w:t xml:space="preserve">By looking at the way hardware is designed it is easy to forget that not every machine accessible by an average person can be used by someone who is disabled. Making software and hardware usable by everyone is a core necessity to the philosophies behind computer science design, and it is important to keep this in mind when creating usable machines. The major goal of this project was to prove that even with complex machinery there are design standards that must be met. </w:t>
+      </w:r>
+      <w:r>
+        <w:rPr>
+          <w:rFonts w:ascii="Times New Roman" w:hAnsi="Times New Roman" w:cs="Times New Roman"/>
+          <w:sz w:val="24"/>
+          <w:szCs w:val="24"/>
+        </w:rPr>
+        <w:t>However,</w:t>
+      </w:r>
+      <w:r>
+        <w:rPr>
+          <w:rFonts w:ascii="Times New Roman" w:hAnsi="Times New Roman" w:cs="Times New Roman"/>
+          <w:sz w:val="24"/>
+          <w:szCs w:val="24"/>
+        </w:rPr>
+        <w:t xml:space="preserve"> while the solution here does exist there are still many different machines that could be improved in design to make accessibility greater and life easier for a grea</w:t>
       </w:r>
       <w:r>
         <w:rPr>
@@ -993,7 +878,570 @@
           <w:szCs w:val="24"/>
         </w:rPr>
         <w:tab/>
-        <w:t>Speech to Text API</w:t>
+        <w:t xml:space="preserve">Speech </w:t>
+      </w:r>
+      <w:r>
+        <w:rPr>
+          <w:rFonts w:ascii="Times New Roman" w:hAnsi="Times New Roman" w:cs="Times New Roman"/>
+          <w:b/>
+          <w:sz w:val="24"/>
+          <w:szCs w:val="24"/>
+        </w:rPr>
+        <w:t>API</w:t>
+      </w:r>
+    </w:p>
+    <w:p>
+      <w:pPr>
+        <w:rPr>
+          <w:rFonts w:ascii="Times New Roman" w:hAnsi="Times New Roman" w:cs="Times New Roman"/>
+          <w:sz w:val="24"/>
+          <w:szCs w:val="24"/>
+        </w:rPr>
+      </w:pPr>
+      <w:r>
+        <w:rPr>
+          <w:rFonts w:ascii="Times New Roman" w:hAnsi="Times New Roman" w:cs="Times New Roman"/>
+          <w:sz w:val="24"/>
+          <w:szCs w:val="24"/>
+        </w:rPr>
+        <w:tab/>
+        <w:t>The process of speech consists of</w:t>
+      </w:r>
+      <w:r>
+        <w:rPr>
+          <w:rFonts w:ascii="Times New Roman" w:hAnsi="Times New Roman" w:cs="Times New Roman"/>
+          <w:sz w:val="24"/>
+          <w:szCs w:val="24"/>
+        </w:rPr>
+        <w:t xml:space="preserve"> playing an audio prompt that is prerecorded to the user so they are aware of what can be ordered and that the machine is ready for input, then the device begins</w:t>
+      </w:r>
+      <w:r>
+        <w:rPr>
+          <w:rFonts w:ascii="Times New Roman" w:hAnsi="Times New Roman" w:cs="Times New Roman"/>
+          <w:sz w:val="24"/>
+          <w:szCs w:val="24"/>
+        </w:rPr>
+        <w:t xml:space="preserve"> recording audio input from the user, sending recorded audio to the Azure Sp</w:t>
+      </w:r>
+      <w:r>
+        <w:rPr>
+          <w:rFonts w:ascii="Times New Roman" w:hAnsi="Times New Roman" w:cs="Times New Roman"/>
+          <w:sz w:val="24"/>
+          <w:szCs w:val="24"/>
+        </w:rPr>
+        <w:t>eech API speech to text</w:t>
+      </w:r>
+      <w:r>
+        <w:rPr>
+          <w:rFonts w:ascii="Times New Roman" w:hAnsi="Times New Roman" w:cs="Times New Roman"/>
+          <w:sz w:val="24"/>
+          <w:szCs w:val="24"/>
+        </w:rPr>
+        <w:t xml:space="preserve"> </w:t>
+      </w:r>
+      <w:r>
+        <w:rPr>
+          <w:rFonts w:ascii="Times New Roman" w:hAnsi="Times New Roman" w:cs="Times New Roman"/>
+          <w:sz w:val="24"/>
+          <w:szCs w:val="24"/>
+        </w:rPr>
+        <w:t>(figure B</w:t>
+      </w:r>
+      <w:r>
+        <w:rPr>
+          <w:rFonts w:ascii="Times New Roman" w:hAnsi="Times New Roman" w:cs="Times New Roman"/>
+          <w:sz w:val="24"/>
+          <w:szCs w:val="24"/>
+        </w:rPr>
+        <w:t>)</w:t>
+      </w:r>
+      <w:r>
+        <w:rPr>
+          <w:rFonts w:ascii="Times New Roman" w:hAnsi="Times New Roman" w:cs="Times New Roman"/>
+          <w:sz w:val="24"/>
+          <w:szCs w:val="24"/>
+        </w:rPr>
+        <w:t xml:space="preserve"> which requires an authorization token</w:t>
+      </w:r>
+      <w:r>
+        <w:rPr>
+          <w:rFonts w:ascii="Times New Roman" w:hAnsi="Times New Roman" w:cs="Times New Roman"/>
+          <w:sz w:val="24"/>
+          <w:szCs w:val="24"/>
+        </w:rPr>
+        <w:t xml:space="preserve"> </w:t>
+      </w:r>
+      <w:r>
+        <w:rPr>
+          <w:rFonts w:ascii="Times New Roman" w:hAnsi="Times New Roman" w:cs="Times New Roman"/>
+          <w:sz w:val="24"/>
+          <w:szCs w:val="24"/>
+        </w:rPr>
+        <w:t>(figure A</w:t>
+      </w:r>
+      <w:r>
+        <w:rPr>
+          <w:rFonts w:ascii="Times New Roman" w:hAnsi="Times New Roman" w:cs="Times New Roman"/>
+          <w:sz w:val="24"/>
+          <w:szCs w:val="24"/>
+        </w:rPr>
+        <w:t>). The</w:t>
+      </w:r>
+      <w:r>
+        <w:rPr>
+          <w:rFonts w:ascii="Times New Roman" w:hAnsi="Times New Roman" w:cs="Times New Roman"/>
+          <w:sz w:val="24"/>
+          <w:szCs w:val="24"/>
+        </w:rPr>
+        <w:t xml:space="preserve"> interpreted text is then evaluated by the Azure </w:t>
+      </w:r>
+      <w:r>
+        <w:rPr>
+          <w:rFonts w:ascii="Times New Roman" w:hAnsi="Times New Roman" w:cs="Times New Roman"/>
+          <w:sz w:val="24"/>
+          <w:szCs w:val="24"/>
+        </w:rPr>
+        <w:t>Speech API Conversation</w:t>
+      </w:r>
+      <w:r>
+        <w:rPr>
+          <w:rFonts w:ascii="Times New Roman" w:hAnsi="Times New Roman" w:cs="Times New Roman"/>
+          <w:sz w:val="24"/>
+          <w:szCs w:val="24"/>
+        </w:rPr>
+        <w:t xml:space="preserve"> </w:t>
+      </w:r>
+      <w:r>
+        <w:rPr>
+          <w:rFonts w:ascii="Times New Roman" w:hAnsi="Times New Roman" w:cs="Times New Roman"/>
+          <w:sz w:val="24"/>
+          <w:szCs w:val="24"/>
+        </w:rPr>
+        <w:t>(figure C</w:t>
+      </w:r>
+      <w:r>
+        <w:rPr>
+          <w:rFonts w:ascii="Times New Roman" w:hAnsi="Times New Roman" w:cs="Times New Roman"/>
+          <w:sz w:val="24"/>
+          <w:szCs w:val="24"/>
+        </w:rPr>
+        <w:t xml:space="preserve">), </w:t>
+      </w:r>
+      <w:r>
+        <w:rPr>
+          <w:rFonts w:ascii="Times New Roman" w:hAnsi="Times New Roman" w:cs="Times New Roman"/>
+          <w:sz w:val="24"/>
+          <w:szCs w:val="24"/>
+        </w:rPr>
+        <w:t>which</w:t>
+      </w:r>
+      <w:r>
+        <w:rPr>
+          <w:rFonts w:ascii="Times New Roman" w:hAnsi="Times New Roman" w:cs="Times New Roman"/>
+          <w:sz w:val="24"/>
+          <w:szCs w:val="24"/>
+        </w:rPr>
+        <w:t xml:space="preserve"> returns a single word intent paired with a confidence of the intent, and this intent is then used in a switch statement to determine what segment of code to activate. The segment of code </w:t>
+      </w:r>
+      <w:r>
+        <w:rPr>
+          <w:rFonts w:ascii="Times New Roman" w:hAnsi="Times New Roman" w:cs="Times New Roman"/>
+          <w:sz w:val="24"/>
+          <w:szCs w:val="24"/>
+        </w:rPr>
+        <w:t>logs information to our API to record who ordered which drink and what drink they ordered, requests the code that performs the vend action to the proper drink row, then returns back to the main loop of the program and awaits its next initiation</w:t>
+      </w:r>
+      <w:r>
+        <w:rPr>
+          <w:rFonts w:ascii="Times New Roman" w:hAnsi="Times New Roman" w:cs="Times New Roman"/>
+          <w:sz w:val="24"/>
+          <w:szCs w:val="24"/>
+        </w:rPr>
+        <w:t>.</w:t>
+      </w:r>
+      <w:r>
+        <w:rPr>
+          <w:rFonts w:ascii="Times New Roman" w:hAnsi="Times New Roman" w:cs="Times New Roman"/>
+          <w:sz w:val="24"/>
+          <w:szCs w:val="24"/>
+        </w:rPr>
+        <w:t xml:space="preserve"> </w:t>
+      </w:r>
+    </w:p>
+    <w:p>
+      <w:pPr>
+        <w:rPr>
+          <w:rFonts w:ascii="Times New Roman" w:hAnsi="Times New Roman" w:cs="Times New Roman"/>
+          <w:sz w:val="24"/>
+          <w:szCs w:val="24"/>
+        </w:rPr>
+      </w:pPr>
+      <w:bookmarkStart w:id="0" w:name="_GoBack"/>
+      <w:bookmarkEnd w:id="0"/>
+      <w:r>
+        <w:rPr>
+          <w:rFonts w:ascii="Times New Roman" w:hAnsi="Times New Roman" w:cs="Times New Roman"/>
+          <w:b/>
+          <w:sz w:val="24"/>
+          <w:szCs w:val="24"/>
+        </w:rPr>
+        <w:lastRenderedPageBreak/>
+        <w:t xml:space="preserve">Figure A: </w:t>
+      </w:r>
+    </w:p>
+    <w:p>
+      <w:pPr>
+        <w:rPr>
+          <w:rFonts w:ascii="Times New Roman" w:hAnsi="Times New Roman" w:cs="Times New Roman"/>
+          <w:sz w:val="24"/>
+          <w:szCs w:val="24"/>
+        </w:rPr>
+      </w:pPr>
+      <w:r>
+        <w:rPr>
+          <w:rFonts w:ascii="Times New Roman" w:hAnsi="Times New Roman" w:cs="Times New Roman"/>
+          <w:sz w:val="24"/>
+          <w:szCs w:val="24"/>
+        </w:rPr>
+        <w:t xml:space="preserve">POST </w:t>
+      </w:r>
+      <w:r>
+        <w:rPr>
+          <w:rFonts w:ascii="Times New Roman" w:hAnsi="Times New Roman" w:cs="Times New Roman"/>
+          <w:sz w:val="24"/>
+          <w:szCs w:val="24"/>
+        </w:rPr>
+        <w:t>https://api.cognitive.microsoft.com/sts/v1.0/issueToken</w:t>
+      </w:r>
+    </w:p>
+    <w:p>
+      <w:pPr>
+        <w:rPr>
+          <w:rFonts w:ascii="Times New Roman" w:hAnsi="Times New Roman" w:cs="Times New Roman"/>
+          <w:sz w:val="24"/>
+          <w:szCs w:val="24"/>
+        </w:rPr>
+      </w:pPr>
+      <w:r>
+        <w:rPr>
+          <w:rFonts w:ascii="Times New Roman" w:hAnsi="Times New Roman" w:cs="Times New Roman"/>
+          <w:sz w:val="24"/>
+          <w:szCs w:val="24"/>
+        </w:rPr>
+        <w:t xml:space="preserve">content-type: </w:t>
+      </w:r>
+      <w:r>
+        <w:rPr>
+          <w:rFonts w:ascii="Times New Roman" w:hAnsi="Times New Roman" w:cs="Times New Roman"/>
+          <w:sz w:val="24"/>
+          <w:szCs w:val="24"/>
+        </w:rPr>
+        <w:t>application/x-www-form-urlencoded</w:t>
+      </w:r>
+    </w:p>
+    <w:p>
+      <w:pPr>
+        <w:rPr>
+          <w:rFonts w:ascii="Times New Roman" w:hAnsi="Times New Roman" w:cs="Times New Roman"/>
+          <w:sz w:val="24"/>
+          <w:szCs w:val="24"/>
+        </w:rPr>
+      </w:pPr>
+      <w:r>
+        <w:rPr>
+          <w:rFonts w:ascii="Times New Roman" w:hAnsi="Times New Roman" w:cs="Times New Roman"/>
+          <w:sz w:val="24"/>
+          <w:szCs w:val="24"/>
+        </w:rPr>
+        <w:t>Ocp-Apim-Subscription-Key</w:t>
+      </w:r>
+      <w:r>
+        <w:rPr>
+          <w:rFonts w:ascii="Times New Roman" w:hAnsi="Times New Roman" w:cs="Times New Roman"/>
+          <w:sz w:val="24"/>
+          <w:szCs w:val="24"/>
+        </w:rPr>
+        <w:t>: [Key]</w:t>
+      </w:r>
+    </w:p>
+    <w:p>
+      <w:pPr>
+        <w:rPr>
+          <w:rFonts w:ascii="Times New Roman" w:hAnsi="Times New Roman" w:cs="Times New Roman"/>
+          <w:b/>
+          <w:sz w:val="24"/>
+          <w:szCs w:val="24"/>
+        </w:rPr>
+      </w:pPr>
+      <w:r>
+        <w:rPr>
+          <w:rFonts w:ascii="Times New Roman" w:hAnsi="Times New Roman" w:cs="Times New Roman"/>
+          <w:b/>
+          <w:sz w:val="24"/>
+          <w:szCs w:val="24"/>
+        </w:rPr>
+        <w:t>Figure B:</w:t>
+      </w:r>
+    </w:p>
+    <w:p>
+      <w:pPr>
+        <w:rPr>
+          <w:rFonts w:ascii="Times New Roman" w:hAnsi="Times New Roman" w:cs="Times New Roman"/>
+          <w:sz w:val="24"/>
+          <w:szCs w:val="24"/>
+        </w:rPr>
+      </w:pPr>
+      <w:r>
+        <w:rPr>
+          <w:rFonts w:ascii="Times New Roman" w:hAnsi="Times New Roman" w:cs="Times New Roman"/>
+          <w:sz w:val="24"/>
+          <w:szCs w:val="24"/>
+        </w:rPr>
+        <w:t xml:space="preserve">POST </w:t>
+      </w:r>
+      <w:hyperlink r:id="rId6" w:history="1">
+        <w:r>
+          <w:rPr>
+            <w:rStyle w:val="Hyperlink"/>
+            <w:rFonts w:ascii="Times New Roman" w:hAnsi="Times New Roman" w:cs="Times New Roman"/>
+            <w:sz w:val="24"/>
+            <w:szCs w:val="24"/>
+          </w:rPr>
+          <w:t>https://speech.platform.bing.com/speech/recognition/interactive/cognitiveservices/v1?language=en-US</w:t>
+        </w:r>
+      </w:hyperlink>
+    </w:p>
+    <w:p>
+      <w:pPr>
+        <w:rPr>
+          <w:rFonts w:ascii="Times New Roman" w:hAnsi="Times New Roman" w:cs="Times New Roman"/>
+          <w:sz w:val="24"/>
+          <w:szCs w:val="24"/>
+        </w:rPr>
+      </w:pPr>
+      <w:r>
+        <w:rPr>
+          <w:rFonts w:ascii="Times New Roman" w:hAnsi="Times New Roman" w:cs="Times New Roman"/>
+          <w:sz w:val="24"/>
+          <w:szCs w:val="24"/>
+        </w:rPr>
+        <w:t>Acce</w:t>
+      </w:r>
+      <w:r>
+        <w:rPr>
+          <w:rFonts w:ascii="Times New Roman" w:hAnsi="Times New Roman" w:cs="Times New Roman"/>
+          <w:sz w:val="24"/>
+          <w:szCs w:val="24"/>
+        </w:rPr>
+        <w:t>pt: application/json;text/xml</w:t>
+      </w:r>
+    </w:p>
+    <w:p>
+      <w:pPr>
+        <w:rPr>
+          <w:rFonts w:ascii="Times New Roman" w:hAnsi="Times New Roman" w:cs="Times New Roman"/>
+          <w:sz w:val="24"/>
+          <w:szCs w:val="24"/>
+        </w:rPr>
+      </w:pPr>
+      <w:r>
+        <w:rPr>
+          <w:rFonts w:ascii="Times New Roman" w:hAnsi="Times New Roman" w:cs="Times New Roman"/>
+          <w:sz w:val="24"/>
+          <w:szCs w:val="24"/>
+        </w:rPr>
+        <w:t xml:space="preserve">Content-Type: </w:t>
+      </w:r>
+      <w:r>
+        <w:rPr>
+          <w:rFonts w:ascii="Times New Roman" w:hAnsi="Times New Roman" w:cs="Times New Roman"/>
+          <w:sz w:val="24"/>
+          <w:szCs w:val="24"/>
+        </w:rPr>
+        <w:t>audio/wav; code</w:t>
+      </w:r>
+      <w:r>
+        <w:rPr>
+          <w:rFonts w:ascii="Times New Roman" w:hAnsi="Times New Roman" w:cs="Times New Roman"/>
+          <w:sz w:val="24"/>
+          <w:szCs w:val="24"/>
+        </w:rPr>
+        <w:t>c="audio/pcm"; samplerate=16000</w:t>
+      </w:r>
+    </w:p>
+    <w:p>
+      <w:pPr>
+        <w:rPr>
+          <w:rFonts w:ascii="Times New Roman" w:hAnsi="Times New Roman" w:cs="Times New Roman"/>
+          <w:sz w:val="24"/>
+          <w:szCs w:val="24"/>
+        </w:rPr>
+      </w:pPr>
+      <w:r>
+        <w:rPr>
+          <w:rFonts w:ascii="Times New Roman" w:hAnsi="Times New Roman" w:cs="Times New Roman"/>
+          <w:sz w:val="24"/>
+          <w:szCs w:val="24"/>
+        </w:rPr>
+        <w:t>Authorization</w:t>
+      </w:r>
+      <w:r>
+        <w:rPr>
+          <w:rFonts w:ascii="Times New Roman" w:hAnsi="Times New Roman" w:cs="Times New Roman"/>
+          <w:sz w:val="24"/>
+          <w:szCs w:val="24"/>
+        </w:rPr>
+        <w:t xml:space="preserve">: </w:t>
+      </w:r>
+      <w:r>
+        <w:rPr>
+          <w:rFonts w:ascii="Times New Roman" w:hAnsi="Times New Roman" w:cs="Times New Roman"/>
+          <w:sz w:val="24"/>
+          <w:szCs w:val="24"/>
+        </w:rPr>
+        <w:t>[</w:t>
+      </w:r>
+      <w:r>
+        <w:rPr>
+          <w:rFonts w:ascii="Times New Roman" w:hAnsi="Times New Roman" w:cs="Times New Roman"/>
+          <w:sz w:val="24"/>
+          <w:szCs w:val="24"/>
+        </w:rPr>
+        <w:t>AccessToken</w:t>
+      </w:r>
+      <w:r>
+        <w:rPr>
+          <w:rFonts w:ascii="Times New Roman" w:hAnsi="Times New Roman" w:cs="Times New Roman"/>
+          <w:sz w:val="24"/>
+          <w:szCs w:val="24"/>
+        </w:rPr>
+        <w:t>]</w:t>
+      </w:r>
+    </w:p>
+    <w:p>
+      <w:pPr>
+        <w:rPr>
+          <w:rFonts w:ascii="Times New Roman" w:hAnsi="Times New Roman" w:cs="Times New Roman"/>
+          <w:sz w:val="24"/>
+          <w:szCs w:val="24"/>
+        </w:rPr>
+      </w:pPr>
+      <w:r>
+        <w:rPr>
+          <w:rFonts w:ascii="Times New Roman" w:hAnsi="Times New Roman" w:cs="Times New Roman"/>
+          <w:sz w:val="24"/>
+          <w:szCs w:val="24"/>
+        </w:rPr>
+        <w:t>requestid: [unique ID]</w:t>
+      </w:r>
+    </w:p>
+    <w:p>
+      <w:pPr>
+        <w:rPr>
+          <w:rFonts w:ascii="Times New Roman" w:hAnsi="Times New Roman" w:cs="Times New Roman"/>
+          <w:sz w:val="24"/>
+          <w:szCs w:val="24"/>
+        </w:rPr>
+      </w:pPr>
+      <w:r>
+        <w:rPr>
+          <w:rFonts w:ascii="Times New Roman" w:hAnsi="Times New Roman" w:cs="Times New Roman"/>
+          <w:sz w:val="24"/>
+          <w:szCs w:val="24"/>
+        </w:rPr>
+        <w:t>locale: en-US</w:t>
+      </w:r>
+    </w:p>
+    <w:p>
+      <w:pPr>
+        <w:rPr>
+          <w:rFonts w:ascii="Times New Roman" w:hAnsi="Times New Roman" w:cs="Times New Roman"/>
+          <w:b/>
+          <w:sz w:val="24"/>
+          <w:szCs w:val="24"/>
+        </w:rPr>
+      </w:pPr>
+      <w:r>
+        <w:rPr>
+          <w:rFonts w:ascii="Times New Roman" w:hAnsi="Times New Roman" w:cs="Times New Roman"/>
+          <w:b/>
+          <w:sz w:val="24"/>
+          <w:szCs w:val="24"/>
+        </w:rPr>
+        <w:t>Figure C:</w:t>
+      </w:r>
+    </w:p>
+    <w:p>
+      <w:pPr>
+        <w:rPr>
+          <w:rFonts w:ascii="Times New Roman" w:hAnsi="Times New Roman" w:cs="Times New Roman"/>
+          <w:sz w:val="24"/>
+          <w:szCs w:val="24"/>
+        </w:rPr>
+      </w:pPr>
+      <w:r>
+        <w:rPr>
+          <w:rFonts w:ascii="Times New Roman" w:hAnsi="Times New Roman" w:cs="Times New Roman"/>
+          <w:sz w:val="24"/>
+          <w:szCs w:val="24"/>
+        </w:rPr>
+        <w:t xml:space="preserve">GET </w:t>
+      </w:r>
+      <w:r>
+        <w:rPr>
+          <w:rFonts w:ascii="Times New Roman" w:hAnsi="Times New Roman" w:cs="Times New Roman"/>
+          <w:sz w:val="24"/>
+          <w:szCs w:val="24"/>
+        </w:rPr>
+        <w:t>'https://westus.api.cognitive.microsoft.com/luis/v2.0/apps/</w:t>
+      </w:r>
+      <w:r>
+        <w:rPr>
+          <w:rFonts w:ascii="Times New Roman" w:hAnsi="Times New Roman" w:cs="Times New Roman"/>
+          <w:sz w:val="24"/>
+          <w:szCs w:val="24"/>
+        </w:rPr>
+        <w:t>[SubscriptionID]</w:t>
+      </w:r>
+      <w:r>
+        <w:rPr>
+          <w:rFonts w:ascii="Times New Roman" w:hAnsi="Times New Roman" w:cs="Times New Roman"/>
+          <w:sz w:val="24"/>
+          <w:szCs w:val="24"/>
+        </w:rPr>
+        <w:t>?subscription-key=</w:t>
+      </w:r>
+      <w:r>
+        <w:rPr>
+          <w:rFonts w:ascii="Times New Roman" w:hAnsi="Times New Roman" w:cs="Times New Roman"/>
+          <w:sz w:val="24"/>
+          <w:szCs w:val="24"/>
+        </w:rPr>
+        <w:t>[SubscriptionKey]</w:t>
+      </w:r>
+      <w:r>
+        <w:rPr>
+          <w:rFonts w:ascii="Times New Roman" w:hAnsi="Times New Roman" w:cs="Times New Roman"/>
+          <w:sz w:val="24"/>
+          <w:szCs w:val="24"/>
+        </w:rPr>
+        <w:t>&amp;verbose=true&amp;timezoneOffset=0&amp;q=</w:t>
+      </w:r>
+      <w:r>
+        <w:rPr>
+          <w:rFonts w:ascii="Times New Roman" w:hAnsi="Times New Roman" w:cs="Times New Roman"/>
+          <w:sz w:val="24"/>
+          <w:szCs w:val="24"/>
+        </w:rPr>
+        <w:t>[string]</w:t>
+      </w:r>
+      <w:r>
+        <w:rPr>
+          <w:rFonts w:ascii="Times New Roman" w:hAnsi="Times New Roman" w:cs="Times New Roman"/>
+          <w:sz w:val="24"/>
+          <w:szCs w:val="24"/>
+        </w:rPr>
+        <w:t>';</w:t>
       </w:r>
     </w:p>
     <w:p>
@@ -1042,8 +1490,6 @@
           <w:szCs w:val="24"/>
         </w:rPr>
       </w:pPr>
-      <w:bookmarkStart w:id="0" w:name="_GoBack"/>
-      <w:bookmarkEnd w:id="0"/>
     </w:p>
     <w:p>
       <w:pPr>
@@ -1150,59 +1596,24 @@
           <w:szCs w:val="24"/>
         </w:rPr>
         <w:tab/>
-        <w:t xml:space="preserve">R. </w:t>
-      </w:r>
-      <w:proofErr w:type="spellStart"/>
-      <w:r>
-        <w:rPr>
-          <w:rFonts w:ascii="Times New Roman" w:hAnsi="Times New Roman" w:cs="Times New Roman"/>
-          <w:sz w:val="24"/>
-          <w:szCs w:val="24"/>
-        </w:rPr>
-        <w:t>Gruen</w:t>
-      </w:r>
-      <w:proofErr w:type="spellEnd"/>
-      <w:r>
-        <w:rPr>
-          <w:rFonts w:ascii="Times New Roman" w:hAnsi="Times New Roman" w:cs="Times New Roman"/>
-          <w:sz w:val="24"/>
-          <w:szCs w:val="24"/>
-        </w:rPr>
-        <w:t xml:space="preserve"> and E. Liang, “</w:t>
-      </w:r>
-      <w:proofErr w:type="spellStart"/>
-      <w:r>
-        <w:rPr>
-          <w:rFonts w:ascii="Times New Roman" w:hAnsi="Times New Roman" w:cs="Times New Roman"/>
-          <w:sz w:val="24"/>
-          <w:szCs w:val="24"/>
-        </w:rPr>
-        <w:t>NuiVend</w:t>
-      </w:r>
-      <w:proofErr w:type="spellEnd"/>
-      <w:r>
-        <w:rPr>
-          <w:rFonts w:ascii="Times New Roman" w:hAnsi="Times New Roman" w:cs="Times New Roman"/>
-          <w:sz w:val="24"/>
-          <w:szCs w:val="24"/>
-        </w:rPr>
-        <w:t xml:space="preserve"> - Next Generation Vending Machine”, Computational Science and Computational Intelligence (CSCI), 2016 International Conference, 2016</w:t>
-      </w:r>
-    </w:p>
-    <w:p>
-      <w:pPr>
-        <w:rPr>
-          <w:rFonts w:ascii="Times New Roman" w:hAnsi="Times New Roman" w:cs="Times New Roman"/>
-          <w:sz w:val="24"/>
-          <w:szCs w:val="24"/>
-        </w:rPr>
-      </w:pPr>
-      <w:r>
-        <w:rPr>
-          <w:rFonts w:ascii="Times New Roman" w:hAnsi="Times New Roman" w:cs="Times New Roman"/>
-          <w:sz w:val="24"/>
-          <w:szCs w:val="24"/>
-        </w:rPr>
+        <w:t>R. Gruen and E. Liang, “NuiVend - Next Generation Vending Machine”, Computational Science and Computational Intelligence (CSCI), 2016 International Conference, 2016</w:t>
+      </w:r>
+    </w:p>
+    <w:p>
+      <w:pPr>
+        <w:rPr>
+          <w:rFonts w:ascii="Times New Roman" w:hAnsi="Times New Roman" w:cs="Times New Roman"/>
+          <w:sz w:val="24"/>
+          <w:szCs w:val="24"/>
+        </w:rPr>
+      </w:pPr>
+      <w:r>
+        <w:rPr>
+          <w:rFonts w:ascii="Times New Roman" w:hAnsi="Times New Roman" w:cs="Times New Roman"/>
+          <w:sz w:val="24"/>
+          <w:szCs w:val="24"/>
+        </w:rPr>
+        <w:lastRenderedPageBreak/>
         <w:t>[2]</w:t>
       </w:r>
       <w:r>
@@ -1212,43 +1623,7 @@
           <w:szCs w:val="24"/>
         </w:rPr>
         <w:tab/>
-        <w:t xml:space="preserve">A. </w:t>
-      </w:r>
-      <w:proofErr w:type="spellStart"/>
-      <w:r>
-        <w:rPr>
-          <w:rFonts w:ascii="Times New Roman" w:hAnsi="Times New Roman" w:cs="Times New Roman"/>
-          <w:sz w:val="24"/>
-          <w:szCs w:val="24"/>
-        </w:rPr>
-        <w:t>Ramzan</w:t>
-      </w:r>
-      <w:proofErr w:type="spellEnd"/>
-      <w:r>
-        <w:rPr>
-          <w:rFonts w:ascii="Times New Roman" w:hAnsi="Times New Roman" w:cs="Times New Roman"/>
-          <w:sz w:val="24"/>
-          <w:szCs w:val="24"/>
-        </w:rPr>
-        <w:t xml:space="preserve">, S. Rehman, and A. </w:t>
-      </w:r>
-      <w:proofErr w:type="spellStart"/>
-      <w:r>
-        <w:rPr>
-          <w:rFonts w:ascii="Times New Roman" w:hAnsi="Times New Roman" w:cs="Times New Roman"/>
-          <w:sz w:val="24"/>
-          <w:szCs w:val="24"/>
-        </w:rPr>
-        <w:t>Perwaiz</w:t>
-      </w:r>
-      <w:proofErr w:type="spellEnd"/>
-      <w:r>
-        <w:rPr>
-          <w:rFonts w:ascii="Times New Roman" w:hAnsi="Times New Roman" w:cs="Times New Roman"/>
-          <w:sz w:val="24"/>
-          <w:szCs w:val="24"/>
-        </w:rPr>
-        <w:t>, “RFID technology: Beyond cash-based methods in vending machine”, Control and Robotics Engineering (ICCRE), 2017 2nd International Conference, 2017.</w:t>
+        <w:t>A. Ramzan, S. Rehman, and A. Perwaiz, “RFID technology: Beyond cash-based methods in vending machine”, Control and Robotics Engineering (ICCRE), 2017 2nd International Conference, 2017.</w:t>
       </w:r>
     </w:p>
     <w:p>
@@ -1274,61 +1649,7 @@
           <w:szCs w:val="24"/>
         </w:rPr>
         <w:tab/>
-        <w:t xml:space="preserve"> H. </w:t>
-      </w:r>
-      <w:proofErr w:type="spellStart"/>
-      <w:r>
-        <w:rPr>
-          <w:rFonts w:ascii="Times New Roman" w:hAnsi="Times New Roman" w:cs="Times New Roman"/>
-          <w:sz w:val="24"/>
-          <w:szCs w:val="24"/>
-        </w:rPr>
-        <w:t>Priya</w:t>
-      </w:r>
-      <w:proofErr w:type="spellEnd"/>
-      <w:r>
-        <w:rPr>
-          <w:rFonts w:ascii="Times New Roman" w:hAnsi="Times New Roman" w:cs="Times New Roman"/>
-          <w:sz w:val="24"/>
-          <w:szCs w:val="24"/>
-        </w:rPr>
-        <w:t xml:space="preserve"> </w:t>
-      </w:r>
-      <w:proofErr w:type="spellStart"/>
-      <w:r>
-        <w:rPr>
-          <w:rFonts w:ascii="Times New Roman" w:hAnsi="Times New Roman" w:cs="Times New Roman"/>
-          <w:sz w:val="24"/>
-          <w:szCs w:val="24"/>
-        </w:rPr>
-        <w:t>Vemaganti</w:t>
-      </w:r>
-      <w:proofErr w:type="spellEnd"/>
-      <w:r>
-        <w:rPr>
-          <w:rFonts w:ascii="Times New Roman" w:hAnsi="Times New Roman" w:cs="Times New Roman"/>
-          <w:sz w:val="24"/>
-          <w:szCs w:val="24"/>
-        </w:rPr>
-        <w:t xml:space="preserve">, D. </w:t>
-      </w:r>
-      <w:proofErr w:type="spellStart"/>
-      <w:r>
-        <w:rPr>
-          <w:rFonts w:ascii="Times New Roman" w:hAnsi="Times New Roman" w:cs="Times New Roman"/>
-          <w:sz w:val="24"/>
-          <w:szCs w:val="24"/>
-        </w:rPr>
-        <w:t>Sreenivasarao</w:t>
-      </w:r>
-      <w:proofErr w:type="spellEnd"/>
-      <w:r>
-        <w:rPr>
-          <w:rFonts w:ascii="Times New Roman" w:hAnsi="Times New Roman" w:cs="Times New Roman"/>
-          <w:sz w:val="24"/>
-          <w:szCs w:val="24"/>
-        </w:rPr>
-        <w:t>, G. Siva Kumar, “Improved pulse-width modulation scheme for T-type multilevel inverter”, IET Power Electronics ( Volume: 10, Issue: 8, 6 30 2017 ), 2017.</w:t>
+        <w:t xml:space="preserve"> H. Priya Vemaganti, D. Sreenivasarao, G. Siva Kumar, “Improved pulse-width modulation scheme for T-type multilevel inverter”, IET Power Electronics ( Volume: 10, Issue: 8, 6 30 2017 ), 2017.</w:t>
       </w:r>
     </w:p>
     <w:p>
@@ -1354,25 +1675,7 @@
           <w:szCs w:val="24"/>
         </w:rPr>
         <w:tab/>
-        <w:t xml:space="preserve">C. Desai and V. </w:t>
-      </w:r>
-      <w:proofErr w:type="spellStart"/>
-      <w:r>
-        <w:rPr>
-          <w:rFonts w:ascii="Times New Roman" w:hAnsi="Times New Roman" w:cs="Times New Roman"/>
-          <w:sz w:val="24"/>
-          <w:szCs w:val="24"/>
-        </w:rPr>
-        <w:t>Colaco</w:t>
-      </w:r>
-      <w:proofErr w:type="spellEnd"/>
-      <w:r>
-        <w:rPr>
-          <w:rFonts w:ascii="Times New Roman" w:hAnsi="Times New Roman" w:cs="Times New Roman"/>
-          <w:sz w:val="24"/>
-          <w:szCs w:val="24"/>
-        </w:rPr>
-        <w:t xml:space="preserve">, “Development of a personalized integrated voice recognition and synthesis system”, ICWET '10 Proceedings of the International Conference and Workshop on Emerging Trends in Technology, 2010. </w:t>
+        <w:t xml:space="preserve">C. Desai and V. Colaco, “Development of a personalized integrated voice recognition and synthesis system”, ICWET '10 Proceedings of the International Conference and Workshop on Emerging Trends in Technology, 2010. </w:t>
       </w:r>
     </w:p>
     <w:p>
@@ -1424,79 +1727,7 @@
           <w:szCs w:val="24"/>
         </w:rPr>
         <w:tab/>
-        <w:t xml:space="preserve">J. </w:t>
-      </w:r>
-      <w:proofErr w:type="spellStart"/>
-      <w:r>
-        <w:rPr>
-          <w:rFonts w:ascii="Times New Roman" w:hAnsi="Times New Roman" w:cs="Times New Roman"/>
-          <w:sz w:val="24"/>
-          <w:szCs w:val="24"/>
-        </w:rPr>
-        <w:t>Kulandai</w:t>
-      </w:r>
-      <w:proofErr w:type="spellEnd"/>
-      <w:r>
-        <w:rPr>
-          <w:rFonts w:ascii="Times New Roman" w:hAnsi="Times New Roman" w:cs="Times New Roman"/>
-          <w:sz w:val="24"/>
-          <w:szCs w:val="24"/>
-        </w:rPr>
-        <w:t xml:space="preserve"> Josephine </w:t>
-      </w:r>
-      <w:proofErr w:type="spellStart"/>
-      <w:r>
-        <w:rPr>
-          <w:rFonts w:ascii="Times New Roman" w:hAnsi="Times New Roman" w:cs="Times New Roman"/>
-          <w:sz w:val="24"/>
-          <w:szCs w:val="24"/>
-        </w:rPr>
-        <w:t>Julina</w:t>
-      </w:r>
-      <w:proofErr w:type="spellEnd"/>
-      <w:r>
-        <w:rPr>
-          <w:rFonts w:ascii="Times New Roman" w:hAnsi="Times New Roman" w:cs="Times New Roman"/>
-          <w:sz w:val="24"/>
-          <w:szCs w:val="24"/>
-        </w:rPr>
-        <w:t xml:space="preserve"> and T. </w:t>
-      </w:r>
-      <w:proofErr w:type="spellStart"/>
-      <w:r>
-        <w:rPr>
-          <w:rFonts w:ascii="Times New Roman" w:hAnsi="Times New Roman" w:cs="Times New Roman"/>
-          <w:sz w:val="24"/>
-          <w:szCs w:val="24"/>
-        </w:rPr>
-        <w:t>Sree</w:t>
-      </w:r>
-      <w:proofErr w:type="spellEnd"/>
-      <w:r>
-        <w:rPr>
-          <w:rFonts w:ascii="Times New Roman" w:hAnsi="Times New Roman" w:cs="Times New Roman"/>
-          <w:sz w:val="24"/>
-          <w:szCs w:val="24"/>
-        </w:rPr>
-        <w:t xml:space="preserve"> </w:t>
-      </w:r>
-      <w:proofErr w:type="spellStart"/>
-      <w:r>
-        <w:rPr>
-          <w:rFonts w:ascii="Times New Roman" w:hAnsi="Times New Roman" w:cs="Times New Roman"/>
-          <w:sz w:val="24"/>
-          <w:szCs w:val="24"/>
-        </w:rPr>
-        <w:t>Sharmila</w:t>
-      </w:r>
-      <w:proofErr w:type="spellEnd"/>
-      <w:r>
-        <w:rPr>
-          <w:rFonts w:ascii="Times New Roman" w:hAnsi="Times New Roman" w:cs="Times New Roman"/>
-          <w:sz w:val="24"/>
-          <w:szCs w:val="24"/>
-        </w:rPr>
-        <w:t>, “Facial recognition using histogram of gradients and support vector machines”, Computer, Communication and Signal Processing (ICCCSP), 2017 International Conference, 2017.</w:t>
+        <w:t>J. Kulandai Josephine Julina and T. Sree Sharmila, “Facial recognition using histogram of gradients and support vector machines”, Computer, Communication and Signal Processing (ICCCSP), 2017 International Conference, 2017.</w:t>
       </w:r>
     </w:p>
     <w:p>
@@ -1522,25 +1753,7 @@
           <w:szCs w:val="24"/>
         </w:rPr>
         <w:tab/>
-        <w:t xml:space="preserve">P. </w:t>
-      </w:r>
-      <w:proofErr w:type="spellStart"/>
-      <w:r>
-        <w:rPr>
-          <w:rFonts w:ascii="Times New Roman" w:hAnsi="Times New Roman" w:cs="Times New Roman"/>
-          <w:sz w:val="24"/>
-          <w:szCs w:val="24"/>
-        </w:rPr>
-        <w:t>Iswarya</w:t>
-      </w:r>
-      <w:proofErr w:type="spellEnd"/>
-      <w:r>
-        <w:rPr>
-          <w:rFonts w:ascii="Times New Roman" w:hAnsi="Times New Roman" w:cs="Times New Roman"/>
-          <w:sz w:val="24"/>
-          <w:szCs w:val="24"/>
-        </w:rPr>
-        <w:t xml:space="preserve"> and V. Radha, “Speech and text query based Tamil - English Cross Language Information Retrieval system” Computer Communication and Informatics (ICCCI), 2014 International Conference, 2014.</w:t>
+        <w:t>P. Iswarya and V. Radha, “Speech and text query based Tamil - English Cross Language Information Retrieval system” Computer Communication and Informatics (ICCCI), 2014 International Conference, 2014.</w:t>
       </w:r>
     </w:p>
     <w:p>
@@ -1566,43 +1779,7 @@
           <w:szCs w:val="24"/>
         </w:rPr>
         <w:tab/>
-        <w:t xml:space="preserve">R. </w:t>
-      </w:r>
-      <w:proofErr w:type="spellStart"/>
-      <w:r>
-        <w:rPr>
-          <w:rFonts w:ascii="Times New Roman" w:hAnsi="Times New Roman" w:cs="Times New Roman"/>
-          <w:sz w:val="24"/>
-          <w:szCs w:val="24"/>
-        </w:rPr>
-        <w:t>Shadiev</w:t>
-      </w:r>
-      <w:proofErr w:type="spellEnd"/>
-      <w:r>
-        <w:rPr>
-          <w:rFonts w:ascii="Times New Roman" w:hAnsi="Times New Roman" w:cs="Times New Roman"/>
-          <w:sz w:val="24"/>
-          <w:szCs w:val="24"/>
-        </w:rPr>
-        <w:t xml:space="preserve">, Y. Huang, W. Hwang, and N. </w:t>
-      </w:r>
-      <w:proofErr w:type="spellStart"/>
-      <w:r>
-        <w:rPr>
-          <w:rFonts w:ascii="Times New Roman" w:hAnsi="Times New Roman" w:cs="Times New Roman"/>
-          <w:sz w:val="24"/>
-          <w:szCs w:val="24"/>
-        </w:rPr>
-        <w:t>Shadiev</w:t>
-      </w:r>
-      <w:proofErr w:type="spellEnd"/>
-      <w:r>
-        <w:rPr>
-          <w:rFonts w:ascii="Times New Roman" w:hAnsi="Times New Roman" w:cs="Times New Roman"/>
-          <w:sz w:val="24"/>
-          <w:szCs w:val="24"/>
-        </w:rPr>
-        <w:t>, “Investigating the Effectiveness of Speech-to-Text Recognition Application on Learning Performance in Traditional Learning Environment”, Advanced Learning Technologies (ICALT), 2015 IEEE 15th International Conference, 2015</w:t>
+        <w:t>R. Shadiev, Y. Huang, W. Hwang, and N. Shadiev, “Investigating the Effectiveness of Speech-to-Text Recognition Application on Learning Performance in Traditional Learning Environment”, Advanced Learning Technologies (ICALT), 2015 IEEE 15th International Conference, 2015</w:t>
       </w:r>
     </w:p>
     <w:p>
@@ -1628,78 +1805,7 @@
           <w:szCs w:val="24"/>
         </w:rPr>
         <w:tab/>
-      </w:r>
-      <w:proofErr w:type="spellStart"/>
-      <w:r>
-        <w:rPr>
-          <w:rFonts w:ascii="Times New Roman" w:hAnsi="Times New Roman" w:cs="Times New Roman"/>
-          <w:sz w:val="24"/>
-          <w:szCs w:val="24"/>
-        </w:rPr>
-        <w:t>McGlaun</w:t>
-      </w:r>
-      <w:proofErr w:type="spellEnd"/>
-      <w:r>
-        <w:rPr>
-          <w:rFonts w:ascii="Times New Roman" w:hAnsi="Times New Roman" w:cs="Times New Roman"/>
-          <w:sz w:val="24"/>
-          <w:szCs w:val="24"/>
-        </w:rPr>
-        <w:t xml:space="preserve"> Shane, "</w:t>
-      </w:r>
-      <w:proofErr w:type="spellStart"/>
-      <w:r>
-        <w:rPr>
-          <w:rFonts w:ascii="Times New Roman" w:hAnsi="Times New Roman" w:cs="Times New Roman"/>
-          <w:sz w:val="24"/>
-          <w:szCs w:val="24"/>
-        </w:rPr>
-        <w:t>VendScreen</w:t>
-      </w:r>
-      <w:proofErr w:type="spellEnd"/>
-      <w:r>
-        <w:rPr>
-          <w:rFonts w:ascii="Times New Roman" w:hAnsi="Times New Roman" w:cs="Times New Roman"/>
-          <w:sz w:val="24"/>
-          <w:szCs w:val="24"/>
-        </w:rPr>
-        <w:t xml:space="preserve"> Gives Boring Plain Vending Machines Touchscreen Coolness", </w:t>
-      </w:r>
-      <w:proofErr w:type="spellStart"/>
-      <w:r>
-        <w:rPr>
-          <w:rFonts w:ascii="Times New Roman" w:hAnsi="Times New Roman" w:cs="Times New Roman"/>
-          <w:sz w:val="24"/>
-          <w:szCs w:val="24"/>
-        </w:rPr>
-        <w:t>SlashGear</w:t>
-      </w:r>
-      <w:proofErr w:type="spellEnd"/>
-      <w:r>
-        <w:rPr>
-          <w:rFonts w:ascii="Times New Roman" w:hAnsi="Times New Roman" w:cs="Times New Roman"/>
-          <w:sz w:val="24"/>
-          <w:szCs w:val="24"/>
-        </w:rPr>
-        <w:t xml:space="preserve">. </w:t>
-      </w:r>
-      <w:proofErr w:type="spellStart"/>
-      <w:r>
-        <w:rPr>
-          <w:rFonts w:ascii="Times New Roman" w:hAnsi="Times New Roman" w:cs="Times New Roman"/>
-          <w:sz w:val="24"/>
-          <w:szCs w:val="24"/>
-        </w:rPr>
-        <w:t>SlashGear</w:t>
-      </w:r>
-      <w:proofErr w:type="spellEnd"/>
-      <w:r>
-        <w:rPr>
-          <w:rFonts w:ascii="Times New Roman" w:hAnsi="Times New Roman" w:cs="Times New Roman"/>
-          <w:sz w:val="24"/>
-          <w:szCs w:val="24"/>
-        </w:rPr>
-        <w:t xml:space="preserve"> 22 Sept. 2011. Web. 10 Oct. 2016.</w:t>
+        <w:t>McGlaun Shane, "VendScreen Gives Boring Plain Vending Machines Touchscreen Coolness", SlashGear. SlashGear 22 Sept. 2011. Web. 10 Oct. 2016.</w:t>
       </w:r>
     </w:p>
     <w:p>
@@ -1725,61 +1831,7 @@
           <w:szCs w:val="24"/>
         </w:rPr>
         <w:tab/>
-        <w:t xml:space="preserve">G C. </w:t>
-      </w:r>
-      <w:proofErr w:type="spellStart"/>
-      <w:r>
-        <w:rPr>
-          <w:rFonts w:ascii="Times New Roman" w:hAnsi="Times New Roman" w:cs="Times New Roman"/>
-          <w:sz w:val="24"/>
-          <w:szCs w:val="24"/>
-        </w:rPr>
-        <w:t>Wenshan</w:t>
-      </w:r>
-      <w:proofErr w:type="spellEnd"/>
-      <w:r>
-        <w:rPr>
-          <w:rFonts w:ascii="Times New Roman" w:hAnsi="Times New Roman" w:cs="Times New Roman"/>
-          <w:sz w:val="24"/>
-          <w:szCs w:val="24"/>
-        </w:rPr>
-        <w:t xml:space="preserve">, H. </w:t>
-      </w:r>
-      <w:proofErr w:type="spellStart"/>
-      <w:r>
-        <w:rPr>
-          <w:rFonts w:ascii="Times New Roman" w:hAnsi="Times New Roman" w:cs="Times New Roman"/>
-          <w:sz w:val="24"/>
-          <w:szCs w:val="24"/>
-        </w:rPr>
-        <w:t>Yanqun</w:t>
-      </w:r>
-      <w:proofErr w:type="spellEnd"/>
-      <w:r>
-        <w:rPr>
-          <w:rFonts w:ascii="Times New Roman" w:hAnsi="Times New Roman" w:cs="Times New Roman"/>
-          <w:sz w:val="24"/>
-          <w:szCs w:val="24"/>
-        </w:rPr>
-        <w:t xml:space="preserve">, L. </w:t>
-      </w:r>
-      <w:proofErr w:type="spellStart"/>
-      <w:r>
-        <w:rPr>
-          <w:rFonts w:ascii="Times New Roman" w:hAnsi="Times New Roman" w:cs="Times New Roman"/>
-          <w:sz w:val="24"/>
-          <w:szCs w:val="24"/>
-        </w:rPr>
-        <w:t>Minyang</w:t>
-      </w:r>
-      <w:proofErr w:type="spellEnd"/>
-      <w:r>
-        <w:rPr>
-          <w:rFonts w:ascii="Times New Roman" w:hAnsi="Times New Roman" w:cs="Times New Roman"/>
-          <w:sz w:val="24"/>
-          <w:szCs w:val="24"/>
-        </w:rPr>
-        <w:t>, "Influential Factors of Vending Machine Interface to Enhance the Interaction Performance", 2015 8th International Conference on Intelligent Computation Technology and Automation (ICICTA), pp. 486-489, 2015.</w:t>
+        <w:t>G C. Wenshan, H. Yanqun, L. Minyang, "Influential Factors of Vending Machine Interface to Enhance the Interaction Performance", 2015 8th International Conference on Intelligent Computation Technology and Automation (ICICTA), pp. 486-489, 2015.</w:t>
       </w:r>
     </w:p>
     <w:p>
@@ -2334,6 +2386,75 @@
     <w:uiPriority w:val="99"/>
     <w:rsid w:val="007C6991"/>
   </w:style>
+  <w:style w:type="paragraph" w:styleId="HTMLPreformatted">
+    <w:name w:val="HTML Preformatted"/>
+    <w:basedOn w:val="Normal"/>
+    <w:link w:val="HTMLPreformattedChar"/>
+    <w:uiPriority w:val="99"/>
+    <w:unhideWhenUsed/>
+    <w:rsid w:val="00951BF4"/>
+    <w:pPr>
+      <w:tabs>
+        <w:tab w:val="left" w:pos="916"/>
+        <w:tab w:val="left" w:pos="1832"/>
+        <w:tab w:val="left" w:pos="2748"/>
+        <w:tab w:val="left" w:pos="3664"/>
+        <w:tab w:val="left" w:pos="4580"/>
+        <w:tab w:val="left" w:pos="5496"/>
+        <w:tab w:val="left" w:pos="6412"/>
+        <w:tab w:val="left" w:pos="7328"/>
+        <w:tab w:val="left" w:pos="8244"/>
+        <w:tab w:val="left" w:pos="9160"/>
+        <w:tab w:val="left" w:pos="10076"/>
+        <w:tab w:val="left" w:pos="10992"/>
+        <w:tab w:val="left" w:pos="11908"/>
+        <w:tab w:val="left" w:pos="12824"/>
+        <w:tab w:val="left" w:pos="13740"/>
+        <w:tab w:val="left" w:pos="14656"/>
+      </w:tabs>
+      <w:spacing w:after="0" w:line="240" w:lineRule="auto"/>
+    </w:pPr>
+    <w:rPr>
+      <w:rFonts w:ascii="Courier New" w:eastAsia="Times New Roman" w:hAnsi="Courier New" w:cs="Courier New"/>
+      <w:sz w:val="20"/>
+      <w:szCs w:val="20"/>
+    </w:rPr>
+  </w:style>
+  <w:style w:type="character" w:customStyle="1" w:styleId="HTMLPreformattedChar">
+    <w:name w:val="HTML Preformatted Char"/>
+    <w:basedOn w:val="DefaultParagraphFont"/>
+    <w:link w:val="HTMLPreformatted"/>
+    <w:uiPriority w:val="99"/>
+    <w:rsid w:val="00951BF4"/>
+    <w:rPr>
+      <w:rFonts w:ascii="Courier New" w:eastAsia="Times New Roman" w:hAnsi="Courier New" w:cs="Courier New"/>
+      <w:sz w:val="20"/>
+      <w:szCs w:val="20"/>
+    </w:rPr>
+  </w:style>
+  <w:style w:type="character" w:styleId="Hyperlink">
+    <w:name w:val="Hyperlink"/>
+    <w:basedOn w:val="DefaultParagraphFont"/>
+    <w:uiPriority w:val="99"/>
+    <w:unhideWhenUsed/>
+    <w:rsid w:val="00344F7A"/>
+    <w:rPr>
+      <w:color w:val="0563C1" w:themeColor="hyperlink"/>
+      <w:u w:val="single"/>
+    </w:rPr>
+  </w:style>
+  <w:style w:type="character" w:styleId="Mention">
+    <w:name w:val="Mention"/>
+    <w:basedOn w:val="DefaultParagraphFont"/>
+    <w:uiPriority w:val="99"/>
+    <w:semiHidden/>
+    <w:unhideWhenUsed/>
+    <w:rsid w:val="00344F7A"/>
+    <w:rPr>
+      <w:color w:val="2B579A"/>
+      <w:shd w:val="clear" w:color="auto" w:fill="E6E6E6"/>
+    </w:rPr>
+  </w:style>
 </w:styles>
 </file>
 

</xml_diff>